<commit_message>
Database Test Suite Update and User Profile Test Suite Update
Updated some formatting on Database Test Suite and Summary Report and created revised version of User Profile Test Suite and created User Profile Summary Report.
</commit_message>
<xml_diff>
--- a/SWEN_670_Documentation/Milestone 3/Test Suites/Database/NASA Gamify Database Test Summary Report v1.docx
+++ b/SWEN_670_Documentation/Milestone 3/Test Suites/Database/NASA Gamify Database Test Summary Report v1.docx
@@ -10,6 +10,8 @@
           <w:szCs w:val="24"/>
         </w:rPr>
       </w:pPr>
+      <w:bookmarkStart w:id="0" w:name="_GoBack"/>
+      <w:bookmarkEnd w:id="0"/>
     </w:p>
     <w:p>
       <w:pPr>
@@ -445,7 +447,13 @@
             <w:rPr>
               <w:rFonts w:ascii="Calibri" w:hAnsi="Calibri"/>
             </w:rPr>
-            <w:t>Contents</w:t>
+            <w:t>Table of C</w:t>
+          </w:r>
+          <w:r>
+            <w:rPr>
+              <w:rFonts w:ascii="Calibri" w:hAnsi="Calibri"/>
+            </w:rPr>
+            <w:t>ontents</w:t>
           </w:r>
         </w:p>
         <w:p>
@@ -1100,6 +1108,9 @@
           <w:pPr>
             <w:rPr>
               <w:rFonts w:ascii="Calibri" w:hAnsi="Calibri"/>
+              <w:b/>
+              <w:bCs/>
+              <w:noProof/>
             </w:rPr>
           </w:pPr>
           <w:r>
@@ -1116,15 +1127,6 @@
     </w:sdt>
     <w:p>
       <w:pPr>
-        <w:pStyle w:val="Heading1"/>
-        <w:rPr>
-          <w:rFonts w:ascii="Calibri" w:hAnsi="Calibri"/>
-        </w:rPr>
-      </w:pPr>
-    </w:p>
-    <w:p>
-      <w:pPr>
-        <w:pStyle w:val="Heading1"/>
         <w:rPr>
           <w:rFonts w:ascii="Calibri" w:hAnsi="Calibri"/>
         </w:rPr>
@@ -1410,14 +1412,14 @@
           <w:rFonts w:ascii="Calibri" w:hAnsi="Calibri"/>
         </w:rPr>
       </w:pPr>
-      <w:bookmarkStart w:id="0" w:name="_Toc509947343"/>
+      <w:bookmarkStart w:id="1" w:name="_Toc509947343"/>
       <w:r>
         <w:rPr>
           <w:rFonts w:ascii="Calibri" w:hAnsi="Calibri"/>
         </w:rPr>
         <w:t>Introduction</w:t>
       </w:r>
-      <w:bookmarkEnd w:id="0"/>
+      <w:bookmarkEnd w:id="1"/>
     </w:p>
     <w:p>
       <w:r>
@@ -1442,14 +1444,14 @@
           <w:rFonts w:ascii="Calibri" w:hAnsi="Calibri"/>
         </w:rPr>
       </w:pPr>
-      <w:bookmarkStart w:id="1" w:name="_Toc509947344"/>
+      <w:bookmarkStart w:id="2" w:name="_Toc509947344"/>
       <w:r>
         <w:rPr>
           <w:rFonts w:ascii="Calibri" w:hAnsi="Calibri"/>
         </w:rPr>
         <w:t>Test Summary</w:t>
       </w:r>
-      <w:bookmarkEnd w:id="1"/>
+      <w:bookmarkEnd w:id="2"/>
     </w:p>
     <w:p>
       <w:r>
@@ -1469,14 +1471,14 @@
           <w:rFonts w:ascii="Calibri" w:hAnsi="Calibri"/>
         </w:rPr>
       </w:pPr>
-      <w:bookmarkStart w:id="2" w:name="_Toc509947345"/>
+      <w:bookmarkStart w:id="3" w:name="_Toc509947345"/>
       <w:r>
         <w:rPr>
           <w:rFonts w:ascii="Calibri" w:hAnsi="Calibri"/>
         </w:rPr>
         <w:t>Test Script Create Gamification Badges Table New</w:t>
       </w:r>
-      <w:bookmarkEnd w:id="2"/>
+      <w:bookmarkEnd w:id="3"/>
     </w:p>
     <w:p>
       <w:pPr>
@@ -1565,16 +1567,22 @@
     <w:p>
       <w:pPr>
         <w:pStyle w:val="Heading3"/>
+        <w:rPr>
+          <w:rFonts w:ascii="Calibri" w:hAnsi="Calibri"/>
+        </w:rPr>
       </w:pPr>
-      <w:bookmarkStart w:id="3" w:name="_Toc509837397"/>
-      <w:bookmarkStart w:id="4" w:name="_Toc509945494"/>
-      <w:bookmarkStart w:id="5" w:name="_Toc509945970"/>
+      <w:bookmarkStart w:id="4" w:name="_Toc509837397"/>
+      <w:bookmarkStart w:id="5" w:name="_Toc509945494"/>
+      <w:bookmarkStart w:id="6" w:name="_Toc509945970"/>
       <w:r>
+        <w:rPr>
+          <w:rFonts w:ascii="Calibri" w:hAnsi="Calibri"/>
+        </w:rPr>
         <w:t>Test Script</w:t>
       </w:r>
-      <w:bookmarkEnd w:id="3"/>
       <w:bookmarkEnd w:id="4"/>
       <w:bookmarkEnd w:id="5"/>
+      <w:bookmarkEnd w:id="6"/>
     </w:p>
     <w:p>
       <w:pPr>
@@ -3836,7 +3844,7 @@
           <w:rFonts w:ascii="Calibri" w:hAnsi="Calibri"/>
         </w:rPr>
       </w:pPr>
-      <w:bookmarkStart w:id="6" w:name="_Toc509947346"/>
+      <w:bookmarkStart w:id="7" w:name="_Toc509947346"/>
       <w:r>
         <w:rPr>
           <w:rFonts w:ascii="Calibri" w:hAnsi="Calibri"/>
@@ -3849,7 +3857,7 @@
         </w:rPr>
         <w:t>Create Gamification Badges Table Preexisting</w:t>
       </w:r>
-      <w:bookmarkEnd w:id="6"/>
+      <w:bookmarkEnd w:id="7"/>
     </w:p>
     <w:p>
       <w:pPr>
@@ -3938,14 +3946,20 @@
     <w:p>
       <w:pPr>
         <w:pStyle w:val="Heading3"/>
+        <w:rPr>
+          <w:rFonts w:ascii="Calibri" w:hAnsi="Calibri"/>
+        </w:rPr>
       </w:pPr>
-      <w:bookmarkStart w:id="7" w:name="_Toc509945498"/>
-      <w:bookmarkStart w:id="8" w:name="_Toc509945974"/>
+      <w:bookmarkStart w:id="8" w:name="_Toc509945498"/>
+      <w:bookmarkStart w:id="9" w:name="_Toc509945974"/>
       <w:r>
+        <w:rPr>
+          <w:rFonts w:ascii="Calibri" w:hAnsi="Calibri"/>
+        </w:rPr>
         <w:t>Test Script</w:t>
       </w:r>
-      <w:bookmarkEnd w:id="7"/>
       <w:bookmarkEnd w:id="8"/>
+      <w:bookmarkEnd w:id="9"/>
     </w:p>
     <w:p>
       <w:pPr>
@@ -7015,7 +7029,7 @@
           <w:rFonts w:ascii="Calibri" w:hAnsi="Calibri"/>
         </w:rPr>
       </w:pPr>
-      <w:bookmarkStart w:id="9" w:name="_Toc509947347"/>
+      <w:bookmarkStart w:id="10" w:name="_Toc509947347"/>
       <w:r>
         <w:rPr>
           <w:rFonts w:ascii="Calibri" w:hAnsi="Calibri"/>
@@ -7028,7 +7042,7 @@
         </w:rPr>
         <w:t>Insert Gamification Badges New</w:t>
       </w:r>
-      <w:bookmarkEnd w:id="9"/>
+      <w:bookmarkEnd w:id="10"/>
     </w:p>
     <w:p>
       <w:pPr>
@@ -7117,15 +7131,21 @@
     <w:p>
       <w:pPr>
         <w:pStyle w:val="Heading3"/>
+        <w:rPr>
+          <w:rFonts w:ascii="Calibri" w:hAnsi="Calibri"/>
+        </w:rPr>
       </w:pPr>
-      <w:bookmarkStart w:id="10" w:name="_Toc509945502"/>
-      <w:bookmarkStart w:id="11" w:name="_Toc509945978"/>
+      <w:bookmarkStart w:id="11" w:name="_Toc509945502"/>
+      <w:bookmarkStart w:id="12" w:name="_Toc509945978"/>
       <w:r>
+        <w:rPr>
+          <w:rFonts w:ascii="Calibri" w:hAnsi="Calibri"/>
+        </w:rPr>
         <w:lastRenderedPageBreak/>
         <w:t>Test Script</w:t>
       </w:r>
-      <w:bookmarkEnd w:id="10"/>
       <w:bookmarkEnd w:id="11"/>
+      <w:bookmarkEnd w:id="12"/>
     </w:p>
     <w:p>
       <w:pPr>
@@ -9018,7 +9038,7 @@
           <w:rFonts w:ascii="Calibri" w:hAnsi="Calibri"/>
         </w:rPr>
       </w:pPr>
-      <w:bookmarkStart w:id="12" w:name="_Toc509947348"/>
+      <w:bookmarkStart w:id="13" w:name="_Toc509947348"/>
       <w:r>
         <w:rPr>
           <w:rFonts w:ascii="Calibri" w:hAnsi="Calibri"/>
@@ -9031,7 +9051,7 @@
         </w:rPr>
         <w:t>Insert Gamification Badges Preexisting</w:t>
       </w:r>
-      <w:bookmarkEnd w:id="12"/>
+      <w:bookmarkEnd w:id="13"/>
     </w:p>
     <w:p>
       <w:pPr>
@@ -9120,14 +9140,20 @@
     <w:p>
       <w:pPr>
         <w:pStyle w:val="Heading3"/>
+        <w:rPr>
+          <w:rFonts w:ascii="Calibri" w:hAnsi="Calibri"/>
+        </w:rPr>
       </w:pPr>
-      <w:bookmarkStart w:id="13" w:name="_Toc509945506"/>
-      <w:bookmarkStart w:id="14" w:name="_Toc509945982"/>
+      <w:bookmarkStart w:id="14" w:name="_Toc509945506"/>
+      <w:bookmarkStart w:id="15" w:name="_Toc509945982"/>
       <w:r>
+        <w:rPr>
+          <w:rFonts w:ascii="Calibri" w:hAnsi="Calibri"/>
+        </w:rPr>
         <w:t>Test Script</w:t>
       </w:r>
-      <w:bookmarkEnd w:id="13"/>
       <w:bookmarkEnd w:id="14"/>
+      <w:bookmarkEnd w:id="15"/>
     </w:p>
     <w:p>
       <w:pPr>
@@ -9571,15 +9597,7 @@
               <w:rPr>
                 <w:rFonts w:ascii="Calibri" w:hAnsi="Calibri"/>
               </w:rPr>
-              <w:t>user_nam</w:t>
-            </w:r>
-            <w:bookmarkStart w:id="15" w:name="_GoBack"/>
-            <w:bookmarkEnd w:id="15"/>
-            <w:r>
-              <w:rPr>
-                <w:rFonts w:ascii="Calibri" w:hAnsi="Calibri"/>
-              </w:rPr>
-              <w:t>e</w:t>
+              <w:t>user_name</w:t>
             </w:r>
             <w:proofErr w:type="spellEnd"/>
             <w:r>

</xml_diff>